<commit_message>
opdater opgavetekst og mappenavne
</commit_message>
<xml_diff>
--- a/OpgaveBekrivelse/Racerbils Neuro Evolution.docx
+++ b/OpgaveBekrivelse/Racerbils Neuro Evolution.docx
@@ -1,6 +1,6 @@
 
 <file path=word/document.xml><?xml version="1.0" encoding="utf-8"?>
-<w:document xmlns:wpc="http://schemas.microsoft.com/office/word/2010/wordprocessingCanvas" xmlns:cx="http://schemas.microsoft.com/office/drawing/2014/chartex" xmlns:cx1="http://schemas.microsoft.com/office/drawing/2015/9/8/chartex" xmlns:mc="http://schemas.openxmlformats.org/markup-compatibility/2006" xmlns:o="urn:schemas-microsoft-com:office:office" xmlns:r="http://schemas.openxmlformats.org/officeDocument/2006/relationships" xmlns:m="http://schemas.openxmlformats.org/officeDocument/2006/math" xmlns:v="urn:schemas-microsoft-com:vml" xmlns:wp14="http://schemas.microsoft.com/office/word/2010/wordprocessingDrawing" xmlns:wp="http://schemas.openxmlformats.org/drawingml/2006/wordprocessingDrawing" xmlns:w10="urn:schemas-microsoft-com:office:word" xmlns:w="http://schemas.openxmlformats.org/wordprocessingml/2006/main" xmlns:w14="http://schemas.microsoft.com/office/word/2010/wordml" xmlns:w15="http://schemas.microsoft.com/office/word/2012/wordml" xmlns:w16se="http://schemas.microsoft.com/office/word/2015/wordml/symex" xmlns:wpg="http://schemas.microsoft.com/office/word/2010/wordprocessingGroup" xmlns:wpi="http://schemas.microsoft.com/office/word/2010/wordprocessingInk" xmlns:wne="http://schemas.microsoft.com/office/word/2006/wordml" xmlns:wps="http://schemas.microsoft.com/office/word/2010/wordprocessingShape" mc:Ignorable="w14 w15 w16se wp14">
+<w:document xmlns:wpc="http://schemas.microsoft.com/office/word/2010/wordprocessingCanvas" xmlns:cx="http://schemas.microsoft.com/office/drawing/2014/chartex" xmlns:cx1="http://schemas.microsoft.com/office/drawing/2015/9/8/chartex" xmlns:cx2="http://schemas.microsoft.com/office/drawing/2015/10/21/chartex" xmlns:cx3="http://schemas.microsoft.com/office/drawing/2016/5/9/chartex" xmlns:cx4="http://schemas.microsoft.com/office/drawing/2016/5/10/chartex" xmlns:cx5="http://schemas.microsoft.com/office/drawing/2016/5/11/chartex" xmlns:cx6="http://schemas.microsoft.com/office/drawing/2016/5/12/chartex" xmlns:cx7="http://schemas.microsoft.com/office/drawing/2016/5/13/chartex" xmlns:cx8="http://schemas.microsoft.com/office/drawing/2016/5/14/chartex" xmlns:mc="http://schemas.openxmlformats.org/markup-compatibility/2006" xmlns:aink="http://schemas.microsoft.com/office/drawing/2016/ink" xmlns:am3d="http://schemas.microsoft.com/office/drawing/2017/model3d" xmlns:o="urn:schemas-microsoft-com:office:office" xmlns:r="http://schemas.openxmlformats.org/officeDocument/2006/relationships" xmlns:m="http://schemas.openxmlformats.org/officeDocument/2006/math" xmlns:v="urn:schemas-microsoft-com:vml" xmlns:wp14="http://schemas.microsoft.com/office/word/2010/wordprocessingDrawing" xmlns:wp="http://schemas.openxmlformats.org/drawingml/2006/wordprocessingDrawing" xmlns:w10="urn:schemas-microsoft-com:office:word" xmlns:w="http://schemas.openxmlformats.org/wordprocessingml/2006/main" xmlns:w14="http://schemas.microsoft.com/office/word/2010/wordml" xmlns:w15="http://schemas.microsoft.com/office/word/2012/wordml" xmlns:w16cex="http://schemas.microsoft.com/office/word/2018/wordml/cex" xmlns:w16cid="http://schemas.microsoft.com/office/word/2016/wordml/cid" xmlns:w16="http://schemas.microsoft.com/office/word/2018/wordml" xmlns:w16se="http://schemas.microsoft.com/office/word/2015/wordml/symex" xmlns:wpg="http://schemas.microsoft.com/office/word/2010/wordprocessingGroup" xmlns:wpi="http://schemas.microsoft.com/office/word/2010/wordprocessingInk" xmlns:wne="http://schemas.microsoft.com/office/word/2006/wordml" xmlns:wps="http://schemas.microsoft.com/office/word/2010/wordprocessingShape" mc:Ignorable="w14 w15 w16se w16cid w16 w16cex wp14">
   <w:body>
     <w:p>
       <w:pPr>
@@ -71,7 +71,21 @@
           <w:sz w:val="22"/>
           <w:szCs w:val="22"/>
         </w:rPr>
-        <w:t>Byg et program til træning af en autonom virtuel racerbil, så den kan køre en omgang på kortest muligt tid.</w:t>
+        <w:t xml:space="preserve">Byg et program til træning af en autonom virtuel racerbil, så den kan køre en omgang på </w:t>
+      </w:r>
+      <w:r>
+        <w:rPr>
+          <w:sz w:val="22"/>
+          <w:szCs w:val="22"/>
+        </w:rPr>
+        <w:t>kortest mulig tid</w:t>
+      </w:r>
+      <w:r>
+        <w:rPr>
+          <w:sz w:val="22"/>
+          <w:szCs w:val="22"/>
+        </w:rPr>
+        <w:t>.</w:t>
       </w:r>
     </w:p>
     <w:p>
@@ -159,14 +173,7 @@
           <w:sz w:val="16"/>
           <w:szCs w:val="16"/>
         </w:rPr>
-        <w:t xml:space="preserve"> Brug udleveret kode og byg selv den genetiske algoritme (anvend alt kode eller kun del</w:t>
-      </w:r>
-      <w:r>
-        <w:rPr>
-          <w:sz w:val="16"/>
-          <w:szCs w:val="16"/>
-        </w:rPr>
-        <w:t>e).</w:t>
+        <w:t xml:space="preserve"> Brug udleveret kode og byg selv den genetiske algoritme (anvend alt kode eller kun dele).</w:t>
       </w:r>
     </w:p>
     <w:p>
@@ -294,14 +301,7 @@
           <w:sz w:val="16"/>
           <w:szCs w:val="16"/>
         </w:rPr>
-        <w:t>: Bogen “Nature of Code”,</w:t>
-      </w:r>
-      <w:r>
-        <w:rPr>
-          <w:sz w:val="16"/>
-          <w:szCs w:val="16"/>
-        </w:rPr>
-        <w:t xml:space="preserve"> kapitel 9 og kapitel 10.</w:t>
+        <w:t>: Bogen “Nature of Code”, kapitel 9 og kapitel 10.</w:t>
       </w:r>
     </w:p>
     <w:p>
@@ -363,36 +363,7 @@
             <w:szCs w:val="16"/>
             <w:u w:val="single"/>
           </w:rPr>
-          <w:t xml:space="preserve"> Racerbil</w:t>
-        </w:r>
-        <w:r>
-          <w:rPr>
-            <w:color w:val="1155CC"/>
-            <w:sz w:val="16"/>
-            <w:szCs w:val="16"/>
-            <w:u w:val="single"/>
-          </w:rPr>
-          <w:t xml:space="preserve"> </w:t>
-        </w:r>
-        <w:r>
-          <w:rPr>
-            <w:color w:val="1155CC"/>
-            <w:sz w:val="16"/>
-            <w:szCs w:val="16"/>
-            <w:u w:val="single"/>
-          </w:rPr>
-          <w:t>Ev</w:t>
-        </w:r>
-        <w:bookmarkStart w:id="5" w:name="_GoBack"/>
-        <w:bookmarkEnd w:id="5"/>
-        <w:r>
-          <w:rPr>
-            <w:color w:val="1155CC"/>
-            <w:sz w:val="16"/>
-            <w:szCs w:val="16"/>
-            <w:u w:val="single"/>
-          </w:rPr>
-          <w:t>olution”</w:t>
+          <w:t xml:space="preserve"> Racerbil Evolution”</w:t>
         </w:r>
       </w:hyperlink>
       <w:r>
@@ -464,50 +435,29 @@
           <w:szCs w:val="22"/>
         </w:rPr>
       </w:pPr>
-      <w:bookmarkStart w:id="6" w:name="_vdcadrc4beo9" w:colFirst="0" w:colLast="0"/>
-      <w:bookmarkEnd w:id="6"/>
+      <w:bookmarkStart w:id="5" w:name="_vdcadrc4beo9" w:colFirst="0" w:colLast="0"/>
+      <w:bookmarkEnd w:id="5"/>
       <w:r>
         <w:rPr>
           <w:sz w:val="22"/>
           <w:szCs w:val="22"/>
         </w:rPr>
-        <w:t>U</w:t>
-      </w:r>
-      <w:r>
-        <w:rPr>
-          <w:sz w:val="22"/>
-          <w:szCs w:val="22"/>
-        </w:rPr>
-        <w:t>DLEVERET PROGRAM</w:t>
-      </w:r>
-    </w:p>
-    <w:p>
-      <w:pPr>
-        <w:rPr>
-          <w:sz w:val="16"/>
-          <w:szCs w:val="16"/>
-        </w:rPr>
-      </w:pPr>
-      <w:r>
-        <w:rPr>
-          <w:sz w:val="16"/>
-          <w:szCs w:val="16"/>
-        </w:rPr>
-        <w:t>L</w:t>
-      </w:r>
-      <w:r>
-        <w:rPr>
-          <w:sz w:val="16"/>
-          <w:szCs w:val="16"/>
-        </w:rPr>
-        <w:t>ink til r</w:t>
-      </w:r>
-      <w:r>
-        <w:rPr>
-          <w:sz w:val="16"/>
-          <w:szCs w:val="16"/>
-        </w:rPr>
-        <w:t>epo:</w:t>
+        <w:t>UDLEVERET PROGRAM</w:t>
+      </w:r>
+    </w:p>
+    <w:p>
+      <w:pPr>
+        <w:rPr>
+          <w:sz w:val="16"/>
+          <w:szCs w:val="16"/>
+        </w:rPr>
+      </w:pPr>
+      <w:r>
+        <w:rPr>
+          <w:sz w:val="16"/>
+          <w:szCs w:val="16"/>
+        </w:rPr>
+        <w:t>Link til repo:</w:t>
       </w:r>
       <w:r>
         <w:t xml:space="preserve"> </w:t>
@@ -529,14 +479,7 @@
           <w:szCs w:val="16"/>
         </w:rPr>
         <w:br/>
-        <w:t>Programmet laver 100 autonome racerbiler med “tilfældige” hjerner, der kører rundt på en sort racerbane tegnet i P</w:t>
-      </w:r>
-      <w:r>
-        <w:rPr>
-          <w:sz w:val="16"/>
-          <w:szCs w:val="16"/>
-        </w:rPr>
-        <w:t xml:space="preserve">aint. </w:t>
+        <w:t xml:space="preserve">Programmet laver 100 autonome racerbiler med “tilfældige” hjerner, der kører rundt på en sort racerbane tegnet i Paint. </w:t>
       </w:r>
       <w:r>
         <w:rPr>
@@ -669,14 +612,7 @@
           <w:sz w:val="16"/>
           <w:szCs w:val="16"/>
         </w:rPr>
-        <w:t>indsamler også anden data, end den, der bruges til at styre</w:t>
-      </w:r>
-      <w:r>
-        <w:rPr>
-          <w:sz w:val="16"/>
-          <w:szCs w:val="16"/>
-        </w:rPr>
-        <w:t xml:space="preserve"> bilen nemlig:  </w:t>
+        <w:t xml:space="preserve">indsamler også anden data, end den, der bruges til at styre bilen nemlig:  </w:t>
       </w:r>
       <w:r>
         <w:rPr>
@@ -715,13 +651,10 @@
       <w:pPr>
         <w:pStyle w:val="Overskrift4"/>
       </w:pPr>
-      <w:bookmarkStart w:id="7" w:name="_cfxic8e3g8j7" w:colFirst="0" w:colLast="0"/>
-      <w:bookmarkEnd w:id="7"/>
-      <w:r>
-        <w:t>Vigtigt:  Man m</w:t>
-      </w:r>
-      <w:r>
-        <w:t xml:space="preserve">å ændre både bevægelse, typen af sensorer, banen og selve hjernen. Men det kræver godkendelse! </w:t>
+      <w:bookmarkStart w:id="6" w:name="_cfxic8e3g8j7" w:colFirst="0" w:colLast="0"/>
+      <w:bookmarkEnd w:id="6"/>
+      <w:r>
+        <w:t xml:space="preserve">Vigtigt:  Man må ændre både bevægelse, typen af sensorer, banen og selve hjernen. Men det kræver godkendelse! </w:t>
       </w:r>
     </w:p>
     <w:p>
@@ -732,8 +665,8 @@
           <w:szCs w:val="22"/>
         </w:rPr>
       </w:pPr>
-      <w:bookmarkStart w:id="8" w:name="_qsye91yjiabf" w:colFirst="0" w:colLast="0"/>
-      <w:bookmarkEnd w:id="8"/>
+      <w:bookmarkStart w:id="7" w:name="_qsye91yjiabf" w:colFirst="0" w:colLast="0"/>
+      <w:bookmarkEnd w:id="7"/>
       <w:r>
         <w:rPr>
           <w:sz w:val="22"/>
@@ -770,12 +703,6 @@
           <w:szCs w:val="16"/>
         </w:rPr>
         <w:br/>
-      </w:r>
-      <w:r>
-        <w:rPr>
-          <w:sz w:val="16"/>
-          <w:szCs w:val="16"/>
-        </w:rPr>
         <w:t>Brugerfladen skal være informativ - således applikationens formål kan forstås uden forklaring.</w:t>
       </w:r>
     </w:p>
@@ -792,7 +719,7 @@
 </file>
 
 <file path=word/endnotes.xml><?xml version="1.0" encoding="utf-8"?>
-<w:endnotes xmlns:wpc="http://schemas.microsoft.com/office/word/2010/wordprocessingCanvas" xmlns:cx="http://schemas.microsoft.com/office/drawing/2014/chartex" xmlns:cx1="http://schemas.microsoft.com/office/drawing/2015/9/8/chartex" xmlns:mc="http://schemas.openxmlformats.org/markup-compatibility/2006" xmlns:o="urn:schemas-microsoft-com:office:office" xmlns:r="http://schemas.openxmlformats.org/officeDocument/2006/relationships" xmlns:m="http://schemas.openxmlformats.org/officeDocument/2006/math" xmlns:v="urn:schemas-microsoft-com:vml" xmlns:wp14="http://schemas.microsoft.com/office/word/2010/wordprocessingDrawing" xmlns:wp="http://schemas.openxmlformats.org/drawingml/2006/wordprocessingDrawing" xmlns:w10="urn:schemas-microsoft-com:office:word" xmlns:w="http://schemas.openxmlformats.org/wordprocessingml/2006/main" xmlns:w14="http://schemas.microsoft.com/office/word/2010/wordml" xmlns:w15="http://schemas.microsoft.com/office/word/2012/wordml" xmlns:w16se="http://schemas.microsoft.com/office/word/2015/wordml/symex" xmlns:wpg="http://schemas.microsoft.com/office/word/2010/wordprocessingGroup" xmlns:wpi="http://schemas.microsoft.com/office/word/2010/wordprocessingInk" xmlns:wne="http://schemas.microsoft.com/office/word/2006/wordml" xmlns:wps="http://schemas.microsoft.com/office/word/2010/wordprocessingShape" mc:Ignorable="w14 w15 w16se wp14">
+<w:endnotes xmlns:wpc="http://schemas.microsoft.com/office/word/2010/wordprocessingCanvas" xmlns:cx="http://schemas.microsoft.com/office/drawing/2014/chartex" xmlns:cx1="http://schemas.microsoft.com/office/drawing/2015/9/8/chartex" xmlns:cx2="http://schemas.microsoft.com/office/drawing/2015/10/21/chartex" xmlns:cx3="http://schemas.microsoft.com/office/drawing/2016/5/9/chartex" xmlns:cx4="http://schemas.microsoft.com/office/drawing/2016/5/10/chartex" xmlns:cx5="http://schemas.microsoft.com/office/drawing/2016/5/11/chartex" xmlns:cx6="http://schemas.microsoft.com/office/drawing/2016/5/12/chartex" xmlns:cx7="http://schemas.microsoft.com/office/drawing/2016/5/13/chartex" xmlns:cx8="http://schemas.microsoft.com/office/drawing/2016/5/14/chartex" xmlns:mc="http://schemas.openxmlformats.org/markup-compatibility/2006" xmlns:aink="http://schemas.microsoft.com/office/drawing/2016/ink" xmlns:am3d="http://schemas.microsoft.com/office/drawing/2017/model3d" xmlns:o="urn:schemas-microsoft-com:office:office" xmlns:r="http://schemas.openxmlformats.org/officeDocument/2006/relationships" xmlns:m="http://schemas.openxmlformats.org/officeDocument/2006/math" xmlns:v="urn:schemas-microsoft-com:vml" xmlns:wp14="http://schemas.microsoft.com/office/word/2010/wordprocessingDrawing" xmlns:wp="http://schemas.openxmlformats.org/drawingml/2006/wordprocessingDrawing" xmlns:w10="urn:schemas-microsoft-com:office:word" xmlns:w="http://schemas.openxmlformats.org/wordprocessingml/2006/main" xmlns:w14="http://schemas.microsoft.com/office/word/2010/wordml" xmlns:w15="http://schemas.microsoft.com/office/word/2012/wordml" xmlns:w16cex="http://schemas.microsoft.com/office/word/2018/wordml/cex" xmlns:w16cid="http://schemas.microsoft.com/office/word/2016/wordml/cid" xmlns:w16="http://schemas.microsoft.com/office/word/2018/wordml" xmlns:w16se="http://schemas.microsoft.com/office/word/2015/wordml/symex" xmlns:wpg="http://schemas.microsoft.com/office/word/2010/wordprocessingGroup" xmlns:wpi="http://schemas.microsoft.com/office/word/2010/wordprocessingInk" xmlns:wne="http://schemas.microsoft.com/office/word/2006/wordml" xmlns:wps="http://schemas.microsoft.com/office/word/2010/wordprocessingShape" mc:Ignorable="w14 w15 w16se w16cid w16 w16cex wp14">
   <w:endnote w:type="separator" w:id="-1">
     <w:p>
       <w:pPr>
@@ -817,9 +744,9 @@
 </file>
 
 <file path=word/footer1.xml><?xml version="1.0" encoding="utf-8"?>
-<w:ftr xmlns:wpc="http://schemas.microsoft.com/office/word/2010/wordprocessingCanvas" xmlns:cx="http://schemas.microsoft.com/office/drawing/2014/chartex" xmlns:cx1="http://schemas.microsoft.com/office/drawing/2015/9/8/chartex" xmlns:mc="http://schemas.openxmlformats.org/markup-compatibility/2006" xmlns:o="urn:schemas-microsoft-com:office:office" xmlns:r="http://schemas.openxmlformats.org/officeDocument/2006/relationships" xmlns:m="http://schemas.openxmlformats.org/officeDocument/2006/math" xmlns:v="urn:schemas-microsoft-com:vml" xmlns:wp14="http://schemas.microsoft.com/office/word/2010/wordprocessingDrawing" xmlns:wp="http://schemas.openxmlformats.org/drawingml/2006/wordprocessingDrawing" xmlns:w10="urn:schemas-microsoft-com:office:word" xmlns:w="http://schemas.openxmlformats.org/wordprocessingml/2006/main" xmlns:w14="http://schemas.microsoft.com/office/word/2010/wordml" xmlns:w15="http://schemas.microsoft.com/office/word/2012/wordml" xmlns:w16se="http://schemas.microsoft.com/office/word/2015/wordml/symex" xmlns:wpg="http://schemas.microsoft.com/office/word/2010/wordprocessingGroup" xmlns:wpi="http://schemas.microsoft.com/office/word/2010/wordprocessingInk" xmlns:wne="http://schemas.microsoft.com/office/word/2006/wordml" xmlns:wps="http://schemas.microsoft.com/office/word/2010/wordprocessingShape" mc:Ignorable="w14 w15 w16se wp14">
-  <w:bookmarkStart w:id="9" w:name="_37o5xb65948r" w:colFirst="0" w:colLast="0"/>
-  <w:bookmarkEnd w:id="9"/>
+<w:ftr xmlns:wpc="http://schemas.microsoft.com/office/word/2010/wordprocessingCanvas" xmlns:cx="http://schemas.microsoft.com/office/drawing/2014/chartex" xmlns:cx1="http://schemas.microsoft.com/office/drawing/2015/9/8/chartex" xmlns:cx2="http://schemas.microsoft.com/office/drawing/2015/10/21/chartex" xmlns:cx3="http://schemas.microsoft.com/office/drawing/2016/5/9/chartex" xmlns:cx4="http://schemas.microsoft.com/office/drawing/2016/5/10/chartex" xmlns:cx5="http://schemas.microsoft.com/office/drawing/2016/5/11/chartex" xmlns:cx6="http://schemas.microsoft.com/office/drawing/2016/5/12/chartex" xmlns:cx7="http://schemas.microsoft.com/office/drawing/2016/5/13/chartex" xmlns:cx8="http://schemas.microsoft.com/office/drawing/2016/5/14/chartex" xmlns:mc="http://schemas.openxmlformats.org/markup-compatibility/2006" xmlns:aink="http://schemas.microsoft.com/office/drawing/2016/ink" xmlns:am3d="http://schemas.microsoft.com/office/drawing/2017/model3d" xmlns:o="urn:schemas-microsoft-com:office:office" xmlns:r="http://schemas.openxmlformats.org/officeDocument/2006/relationships" xmlns:m="http://schemas.openxmlformats.org/officeDocument/2006/math" xmlns:v="urn:schemas-microsoft-com:vml" xmlns:wp14="http://schemas.microsoft.com/office/word/2010/wordprocessingDrawing" xmlns:wp="http://schemas.openxmlformats.org/drawingml/2006/wordprocessingDrawing" xmlns:w10="urn:schemas-microsoft-com:office:word" xmlns:w="http://schemas.openxmlformats.org/wordprocessingml/2006/main" xmlns:w14="http://schemas.microsoft.com/office/word/2010/wordml" xmlns:w15="http://schemas.microsoft.com/office/word/2012/wordml" xmlns:w16cex="http://schemas.microsoft.com/office/word/2018/wordml/cex" xmlns:w16cid="http://schemas.microsoft.com/office/word/2016/wordml/cid" xmlns:w16="http://schemas.microsoft.com/office/word/2018/wordml" xmlns:w16se="http://schemas.microsoft.com/office/word/2015/wordml/symex" xmlns:wpg="http://schemas.microsoft.com/office/word/2010/wordprocessingGroup" xmlns:wpi="http://schemas.microsoft.com/office/word/2010/wordprocessingInk" xmlns:wne="http://schemas.microsoft.com/office/word/2006/wordml" xmlns:wps="http://schemas.microsoft.com/office/word/2010/wordprocessingShape" mc:Ignorable="w14 w15 w16se w16cid w16 w16cex wp14">
+  <w:bookmarkStart w:id="8" w:name="_37o5xb65948r" w:colFirst="0" w:colLast="0"/>
+  <w:bookmarkEnd w:id="8"/>
   <w:p>
     <w:pPr>
       <w:pStyle w:val="Overskrift4"/>
@@ -851,7 +778,7 @@
 </file>
 
 <file path=word/footnotes.xml><?xml version="1.0" encoding="utf-8"?>
-<w:footnotes xmlns:wpc="http://schemas.microsoft.com/office/word/2010/wordprocessingCanvas" xmlns:cx="http://schemas.microsoft.com/office/drawing/2014/chartex" xmlns:cx1="http://schemas.microsoft.com/office/drawing/2015/9/8/chartex" xmlns:mc="http://schemas.openxmlformats.org/markup-compatibility/2006" xmlns:o="urn:schemas-microsoft-com:office:office" xmlns:r="http://schemas.openxmlformats.org/officeDocument/2006/relationships" xmlns:m="http://schemas.openxmlformats.org/officeDocument/2006/math" xmlns:v="urn:schemas-microsoft-com:vml" xmlns:wp14="http://schemas.microsoft.com/office/word/2010/wordprocessingDrawing" xmlns:wp="http://schemas.openxmlformats.org/drawingml/2006/wordprocessingDrawing" xmlns:w10="urn:schemas-microsoft-com:office:word" xmlns:w="http://schemas.openxmlformats.org/wordprocessingml/2006/main" xmlns:w14="http://schemas.microsoft.com/office/word/2010/wordml" xmlns:w15="http://schemas.microsoft.com/office/word/2012/wordml" xmlns:w16se="http://schemas.microsoft.com/office/word/2015/wordml/symex" xmlns:wpg="http://schemas.microsoft.com/office/word/2010/wordprocessingGroup" xmlns:wpi="http://schemas.microsoft.com/office/word/2010/wordprocessingInk" xmlns:wne="http://schemas.microsoft.com/office/word/2006/wordml" xmlns:wps="http://schemas.microsoft.com/office/word/2010/wordprocessingShape" mc:Ignorable="w14 w15 w16se wp14">
+<w:footnotes xmlns:wpc="http://schemas.microsoft.com/office/word/2010/wordprocessingCanvas" xmlns:cx="http://schemas.microsoft.com/office/drawing/2014/chartex" xmlns:cx1="http://schemas.microsoft.com/office/drawing/2015/9/8/chartex" xmlns:cx2="http://schemas.microsoft.com/office/drawing/2015/10/21/chartex" xmlns:cx3="http://schemas.microsoft.com/office/drawing/2016/5/9/chartex" xmlns:cx4="http://schemas.microsoft.com/office/drawing/2016/5/10/chartex" xmlns:cx5="http://schemas.microsoft.com/office/drawing/2016/5/11/chartex" xmlns:cx6="http://schemas.microsoft.com/office/drawing/2016/5/12/chartex" xmlns:cx7="http://schemas.microsoft.com/office/drawing/2016/5/13/chartex" xmlns:cx8="http://schemas.microsoft.com/office/drawing/2016/5/14/chartex" xmlns:mc="http://schemas.openxmlformats.org/markup-compatibility/2006" xmlns:aink="http://schemas.microsoft.com/office/drawing/2016/ink" xmlns:am3d="http://schemas.microsoft.com/office/drawing/2017/model3d" xmlns:o="urn:schemas-microsoft-com:office:office" xmlns:r="http://schemas.openxmlformats.org/officeDocument/2006/relationships" xmlns:m="http://schemas.openxmlformats.org/officeDocument/2006/math" xmlns:v="urn:schemas-microsoft-com:vml" xmlns:wp14="http://schemas.microsoft.com/office/word/2010/wordprocessingDrawing" xmlns:wp="http://schemas.openxmlformats.org/drawingml/2006/wordprocessingDrawing" xmlns:w10="urn:schemas-microsoft-com:office:word" xmlns:w="http://schemas.openxmlformats.org/wordprocessingml/2006/main" xmlns:w14="http://schemas.microsoft.com/office/word/2010/wordml" xmlns:w15="http://schemas.microsoft.com/office/word/2012/wordml" xmlns:w16cex="http://schemas.microsoft.com/office/word/2018/wordml/cex" xmlns:w16cid="http://schemas.microsoft.com/office/word/2016/wordml/cid" xmlns:w16="http://schemas.microsoft.com/office/word/2018/wordml" xmlns:w16se="http://schemas.microsoft.com/office/word/2015/wordml/symex" xmlns:wpg="http://schemas.microsoft.com/office/word/2010/wordprocessingGroup" xmlns:wpi="http://schemas.microsoft.com/office/word/2010/wordprocessingInk" xmlns:wne="http://schemas.microsoft.com/office/word/2006/wordml" xmlns:wps="http://schemas.microsoft.com/office/word/2010/wordprocessingShape" mc:Ignorable="w14 w15 w16se w16cid w16 w16cex wp14">
   <w:footnote w:type="separator" w:id="-1">
     <w:p>
       <w:pPr>
@@ -876,7 +803,7 @@
 </file>
 
 <file path=word/numbering.xml><?xml version="1.0" encoding="utf-8"?>
-<w:numbering xmlns:wpc="http://schemas.microsoft.com/office/word/2010/wordprocessingCanvas" xmlns:cx="http://schemas.microsoft.com/office/drawing/2014/chartex" xmlns:cx1="http://schemas.microsoft.com/office/drawing/2015/9/8/chartex" xmlns:mc="http://schemas.openxmlformats.org/markup-compatibility/2006" xmlns:o="urn:schemas-microsoft-com:office:office" xmlns:r="http://schemas.openxmlformats.org/officeDocument/2006/relationships" xmlns:m="http://schemas.openxmlformats.org/officeDocument/2006/math" xmlns:v="urn:schemas-microsoft-com:vml" xmlns:wp14="http://schemas.microsoft.com/office/word/2010/wordprocessingDrawing" xmlns:wp="http://schemas.openxmlformats.org/drawingml/2006/wordprocessingDrawing" xmlns:w10="urn:schemas-microsoft-com:office:word" xmlns:w="http://schemas.openxmlformats.org/wordprocessingml/2006/main" xmlns:w14="http://schemas.microsoft.com/office/word/2010/wordml" xmlns:w15="http://schemas.microsoft.com/office/word/2012/wordml" xmlns:w16se="http://schemas.microsoft.com/office/word/2015/wordml/symex" xmlns:wpg="http://schemas.microsoft.com/office/word/2010/wordprocessingGroup" xmlns:wpi="http://schemas.microsoft.com/office/word/2010/wordprocessingInk" xmlns:wne="http://schemas.microsoft.com/office/word/2006/wordml" xmlns:wps="http://schemas.microsoft.com/office/word/2010/wordprocessingShape" mc:Ignorable="w14 w15 w16se wp14">
+<w:numbering xmlns:wpc="http://schemas.microsoft.com/office/word/2010/wordprocessingCanvas" xmlns:cx="http://schemas.microsoft.com/office/drawing/2014/chartex" xmlns:cx1="http://schemas.microsoft.com/office/drawing/2015/9/8/chartex" xmlns:cx2="http://schemas.microsoft.com/office/drawing/2015/10/21/chartex" xmlns:cx3="http://schemas.microsoft.com/office/drawing/2016/5/9/chartex" xmlns:cx4="http://schemas.microsoft.com/office/drawing/2016/5/10/chartex" xmlns:cx5="http://schemas.microsoft.com/office/drawing/2016/5/11/chartex" xmlns:cx6="http://schemas.microsoft.com/office/drawing/2016/5/12/chartex" xmlns:cx7="http://schemas.microsoft.com/office/drawing/2016/5/13/chartex" xmlns:cx8="http://schemas.microsoft.com/office/drawing/2016/5/14/chartex" xmlns:mc="http://schemas.openxmlformats.org/markup-compatibility/2006" xmlns:aink="http://schemas.microsoft.com/office/drawing/2016/ink" xmlns:am3d="http://schemas.microsoft.com/office/drawing/2017/model3d" xmlns:o="urn:schemas-microsoft-com:office:office" xmlns:r="http://schemas.openxmlformats.org/officeDocument/2006/relationships" xmlns:m="http://schemas.openxmlformats.org/officeDocument/2006/math" xmlns:v="urn:schemas-microsoft-com:vml" xmlns:wp14="http://schemas.microsoft.com/office/word/2010/wordprocessingDrawing" xmlns:wp="http://schemas.openxmlformats.org/drawingml/2006/wordprocessingDrawing" xmlns:w10="urn:schemas-microsoft-com:office:word" xmlns:w="http://schemas.openxmlformats.org/wordprocessingml/2006/main" xmlns:w14="http://schemas.microsoft.com/office/word/2010/wordml" xmlns:w15="http://schemas.microsoft.com/office/word/2012/wordml" xmlns:w16cex="http://schemas.microsoft.com/office/word/2018/wordml/cex" xmlns:w16cid="http://schemas.microsoft.com/office/word/2016/wordml/cid" xmlns:w16="http://schemas.microsoft.com/office/word/2018/wordml" xmlns:w16se="http://schemas.microsoft.com/office/word/2015/wordml/symex" xmlns:wpg="http://schemas.microsoft.com/office/word/2010/wordprocessingGroup" xmlns:wpi="http://schemas.microsoft.com/office/word/2010/wordprocessingInk" xmlns:wne="http://schemas.microsoft.com/office/word/2006/wordml" xmlns:wps="http://schemas.microsoft.com/office/word/2010/wordprocessingShape" mc:Ignorable="w14 w15 w16se w16cid w16 w16cex wp14">
   <w:abstractNum w:abstractNumId="0" w15:restartNumberingAfterBreak="0">
     <w:nsid w:val="577901FD"/>
     <w:multiLevelType w:val="multilevel"/>
@@ -1113,7 +1040,7 @@
 </file>
 
 <file path=word/styles.xml><?xml version="1.0" encoding="utf-8"?>
-<w:styles xmlns:mc="http://schemas.openxmlformats.org/markup-compatibility/2006" xmlns:r="http://schemas.openxmlformats.org/officeDocument/2006/relationships" xmlns:w="http://schemas.openxmlformats.org/wordprocessingml/2006/main" xmlns:w14="http://schemas.microsoft.com/office/word/2010/wordml" xmlns:w15="http://schemas.microsoft.com/office/word/2012/wordml" xmlns:w16se="http://schemas.microsoft.com/office/word/2015/wordml/symex" mc:Ignorable="w14 w15 w16se">
+<w:styles xmlns:mc="http://schemas.openxmlformats.org/markup-compatibility/2006" xmlns:r="http://schemas.openxmlformats.org/officeDocument/2006/relationships" xmlns:w="http://schemas.openxmlformats.org/wordprocessingml/2006/main" xmlns:w14="http://schemas.microsoft.com/office/word/2010/wordml" xmlns:w15="http://schemas.microsoft.com/office/word/2012/wordml" xmlns:w16cex="http://schemas.microsoft.com/office/word/2018/wordml/cex" xmlns:w16cid="http://schemas.microsoft.com/office/word/2016/wordml/cid" xmlns:w16="http://schemas.microsoft.com/office/word/2018/wordml" xmlns:w16se="http://schemas.microsoft.com/office/word/2015/wordml/symex" mc:Ignorable="w14 w15 w16se w16cid w16 w16cex">
   <w:docDefaults>
     <w:rPrDefault>
       <w:rPr>
@@ -1131,7 +1058,7 @@
       </w:pPr>
     </w:pPrDefault>
   </w:docDefaults>
-  <w:latentStyles w:defLockedState="0" w:defUIPriority="99" w:defSemiHidden="0" w:defUnhideWhenUsed="0" w:defQFormat="0" w:count="371">
+  <w:latentStyles w:defLockedState="0" w:defUIPriority="99" w:defSemiHidden="0" w:defUnhideWhenUsed="0" w:defQFormat="0" w:count="376">
     <w:lsdException w:name="Normal" w:uiPriority="0" w:qFormat="1"/>
     <w:lsdException w:name="heading 1" w:uiPriority="9" w:qFormat="1"/>
     <w:lsdException w:name="heading 2" w:semiHidden="1" w:uiPriority="9" w:unhideWhenUsed="1" w:qFormat="1"/>
@@ -1237,7 +1164,6 @@
     <w:lsdException w:name="HTML Sample" w:semiHidden="1" w:unhideWhenUsed="1"/>
     <w:lsdException w:name="HTML Typewriter" w:semiHidden="1" w:unhideWhenUsed="1"/>
     <w:lsdException w:name="HTML Variable" w:semiHidden="1" w:unhideWhenUsed="1"/>
-    <w:lsdException w:name="Normal Table" w:semiHidden="1" w:unhideWhenUsed="1"/>
     <w:lsdException w:name="annotation subject" w:semiHidden="1" w:unhideWhenUsed="1"/>
     <w:lsdException w:name="No List" w:semiHidden="1" w:unhideWhenUsed="1"/>
     <w:lsdException w:name="Outline List 1" w:semiHidden="1" w:unhideWhenUsed="1"/>
@@ -1280,11 +1206,8 @@
     <w:lsdException w:name="Table Contemporary" w:semiHidden="1" w:unhideWhenUsed="1"/>
     <w:lsdException w:name="Table Elegant" w:semiHidden="1" w:unhideWhenUsed="1"/>
     <w:lsdException w:name="Table Professional" w:semiHidden="1" w:unhideWhenUsed="1"/>
-    <w:lsdException w:name="Table Subtle 1" w:semiHidden="1" w:unhideWhenUsed="1"/>
     <w:lsdException w:name="Table Subtle 2" w:semiHidden="1" w:unhideWhenUsed="1"/>
     <w:lsdException w:name="Table Web 1" w:semiHidden="1" w:unhideWhenUsed="1"/>
-    <w:lsdException w:name="Table Web 2" w:semiHidden="1" w:unhideWhenUsed="1"/>
-    <w:lsdException w:name="Table Web 3" w:semiHidden="1" w:unhideWhenUsed="1"/>
     <w:lsdException w:name="Balloon Text" w:semiHidden="1" w:unhideWhenUsed="1"/>
     <w:lsdException w:name="Table Grid" w:uiPriority="39"/>
     <w:lsdException w:name="Table Theme" w:semiHidden="1" w:unhideWhenUsed="1"/>
@@ -1503,6 +1426,11 @@
     <w:lsdException w:name="List Table 5 Dark Accent 6" w:uiPriority="50"/>
     <w:lsdException w:name="List Table 6 Colorful Accent 6" w:uiPriority="51"/>
     <w:lsdException w:name="List Table 7 Colorful Accent 6" w:uiPriority="52"/>
+    <w:lsdException w:name="Mention" w:semiHidden="1" w:unhideWhenUsed="1"/>
+    <w:lsdException w:name="Smart Hyperlink" w:semiHidden="1" w:unhideWhenUsed="1"/>
+    <w:lsdException w:name="Hashtag" w:semiHidden="1" w:unhideWhenUsed="1"/>
+    <w:lsdException w:name="Unresolved Mention" w:semiHidden="1" w:unhideWhenUsed="1"/>
+    <w:lsdException w:name="Smart Link" w:semiHidden="1" w:unhideWhenUsed="1"/>
   </w:latentStyles>
   <w:style w:type="paragraph" w:default="1" w:styleId="Normal">
     <w:name w:val="Normal"/>

</xml_diff>